<commit_message>
Pandas Academy of Py - School Analysis final 6-6-18
</commit_message>
<xml_diff>
--- a/pandas/pandas_project.docx
+++ b/pandas/pandas_project.docx
@@ -6,8 +6,6 @@
       <w:pPr>
         <w:pStyle w:val="NoSpacing"/>
       </w:pPr>
-      <w:bookmarkStart w:id="0" w:name="_GoBack"/>
-      <w:bookmarkEnd w:id="0"/>
       <w:r>
         <w:t>## Unit 4 | Assignment - Pandas, Pandas, Pandas</w:t>
       </w:r>
@@ -686,13 +684,24 @@
     <w:p>
       <w:pPr>
         <w:pStyle w:val="NoSpacing"/>
-      </w:pPr>
-      <w:r>
+        <w:rPr>
+          <w:b/>
+        </w:rPr>
+      </w:pPr>
+      <w:r>
+        <w:rPr>
+          <w:b/>
+          <w:highlight w:val="yellow"/>
+        </w:rPr>
         <w:lastRenderedPageBreak/>
         <w:t xml:space="preserve">## Option 2: Academy of </w:t>
       </w:r>
       <w:proofErr w:type="spellStart"/>
       <w:r>
+        <w:rPr>
+          <w:b/>
+          <w:highlight w:val="yellow"/>
+        </w:rPr>
         <w:t>Py</w:t>
       </w:r>
       <w:proofErr w:type="spellEnd"/>
@@ -961,8 +970,15 @@
     <w:p>
       <w:pPr>
         <w:pStyle w:val="NoSpacing"/>
-      </w:pPr>
-      <w:r>
+        <w:rPr>
+          <w:b/>
+        </w:rPr>
+      </w:pPr>
+      <w:r>
+        <w:rPr>
+          <w:b/>
+          <w:highlight w:val="yellow"/>
+        </w:rPr>
         <w:t>### Top Performing Schools (By Passing Rate)</w:t>
       </w:r>
     </w:p>
@@ -1002,6 +1018,8 @@
       <w:r>
         <w:t xml:space="preserve">  * Total Students</w:t>
       </w:r>
+      <w:bookmarkStart w:id="0" w:name="_GoBack"/>
+      <w:bookmarkEnd w:id="0"/>
     </w:p>
     <w:p>
       <w:pPr>
@@ -1952,6 +1970,36 @@
       <w:spacing w:after="0" w:line="240" w:lineRule="auto"/>
     </w:pPr>
   </w:style>
+  <w:style w:type="paragraph" w:styleId="BalloonText">
+    <w:name w:val="Balloon Text"/>
+    <w:basedOn w:val="Normal"/>
+    <w:link w:val="BalloonTextChar"/>
+    <w:uiPriority w:val="99"/>
+    <w:semiHidden/>
+    <w:unhideWhenUsed/>
+    <w:rsid w:val="00187897"/>
+    <w:pPr>
+      <w:spacing w:after="0" w:line="240" w:lineRule="auto"/>
+    </w:pPr>
+    <w:rPr>
+      <w:rFonts w:ascii="Segoe UI" w:hAnsi="Segoe UI" w:cs="Segoe UI"/>
+      <w:sz w:val="18"/>
+      <w:szCs w:val="18"/>
+    </w:rPr>
+  </w:style>
+  <w:style w:type="character" w:customStyle="1" w:styleId="BalloonTextChar">
+    <w:name w:val="Balloon Text Char"/>
+    <w:basedOn w:val="DefaultParagraphFont"/>
+    <w:link w:val="BalloonText"/>
+    <w:uiPriority w:val="99"/>
+    <w:semiHidden/>
+    <w:rsid w:val="00187897"/>
+    <w:rPr>
+      <w:rFonts w:ascii="Segoe UI" w:hAnsi="Segoe UI" w:cs="Segoe UI"/>
+      <w:sz w:val="18"/>
+      <w:szCs w:val="18"/>
+    </w:rPr>
+  </w:style>
 </w:styles>
 </file>
 

</xml_diff>

<commit_message>
remove extra displays and change reading for reading/math score 7-28a
</commit_message>
<xml_diff>
--- a/pandas/pandas_project.docx
+++ b/pandas/pandas_project.docx
@@ -766,8 +766,19 @@
     <w:p>
       <w:pPr>
         <w:pStyle w:val="NoSpacing"/>
-      </w:pPr>
-      <w:r>
+        <w:numPr>
+          <w:ilvl w:val="0"/>
+          <w:numId w:val="1"/>
+        </w:numPr>
+        <w:rPr>
+          <w:u w:val="single"/>
+        </w:rPr>
+      </w:pPr>
+      <w:r>
+        <w:rPr>
+          <w:highlight w:val="yellow"/>
+          <w:u w:val="single"/>
+        </w:rPr>
         <w:t>### District Summary</w:t>
       </w:r>
     </w:p>
@@ -864,8 +875,19 @@
     <w:p>
       <w:pPr>
         <w:pStyle w:val="NoSpacing"/>
-      </w:pPr>
-      <w:r>
+        <w:numPr>
+          <w:ilvl w:val="0"/>
+          <w:numId w:val="1"/>
+        </w:numPr>
+        <w:rPr>
+          <w:b/>
+        </w:rPr>
+      </w:pPr>
+      <w:r>
+        <w:rPr>
+          <w:b/>
+          <w:highlight w:val="yellow"/>
+        </w:rPr>
         <w:t>### School Summary</w:t>
       </w:r>
     </w:p>
@@ -970,6 +992,10 @@
     <w:p>
       <w:pPr>
         <w:pStyle w:val="NoSpacing"/>
+        <w:numPr>
+          <w:ilvl w:val="0"/>
+          <w:numId w:val="1"/>
+        </w:numPr>
         <w:rPr>
           <w:b/>
         </w:rPr>
@@ -1018,254 +1044,292 @@
       <w:r>
         <w:t xml:space="preserve">  * Total Students</w:t>
       </w:r>
+    </w:p>
+    <w:p>
+      <w:pPr>
+        <w:pStyle w:val="NoSpacing"/>
+      </w:pPr>
+      <w:r>
+        <w:lastRenderedPageBreak/>
+        <w:t xml:space="preserve">  * Total School Budget</w:t>
+      </w:r>
+    </w:p>
+    <w:p>
+      <w:pPr>
+        <w:pStyle w:val="NoSpacing"/>
+      </w:pPr>
+      <w:r>
+        <w:t xml:space="preserve">  * Per Student Budget</w:t>
+      </w:r>
+    </w:p>
+    <w:p>
+      <w:pPr>
+        <w:pStyle w:val="NoSpacing"/>
+      </w:pPr>
+      <w:r>
+        <w:t xml:space="preserve">  * Average Math Score</w:t>
+      </w:r>
+    </w:p>
+    <w:p>
+      <w:pPr>
+        <w:pStyle w:val="NoSpacing"/>
+      </w:pPr>
+      <w:r>
+        <w:t xml:space="preserve">  * Average Reading Score</w:t>
+      </w:r>
+    </w:p>
+    <w:p>
+      <w:pPr>
+        <w:pStyle w:val="NoSpacing"/>
+      </w:pPr>
+      <w:r>
+        <w:t xml:space="preserve">  * % Passing Math</w:t>
+      </w:r>
+    </w:p>
+    <w:p>
+      <w:pPr>
+        <w:pStyle w:val="NoSpacing"/>
+      </w:pPr>
+      <w:r>
+        <w:t xml:space="preserve">  * % Passing Reading</w:t>
+      </w:r>
+    </w:p>
+    <w:p>
+      <w:pPr>
+        <w:pStyle w:val="NoSpacing"/>
+      </w:pPr>
+      <w:r>
+        <w:t xml:space="preserve">  * Overall Passing Rate (Average of the above two)</w:t>
+      </w:r>
+    </w:p>
+    <w:p>
+      <w:pPr>
+        <w:pStyle w:val="NoSpacing"/>
+      </w:pPr>
+    </w:p>
+    <w:p>
+      <w:pPr>
+        <w:pStyle w:val="NoSpacing"/>
+        <w:numPr>
+          <w:ilvl w:val="0"/>
+          <w:numId w:val="1"/>
+        </w:numPr>
+      </w:pPr>
+      <w:r>
+        <w:rPr>
+          <w:highlight w:val="yellow"/>
+        </w:rPr>
+        <w:t>### Bottom Performing Schools (By Passing Rate)</w:t>
+      </w:r>
+    </w:p>
+    <w:p>
+      <w:pPr>
+        <w:pStyle w:val="NoSpacing"/>
+      </w:pPr>
+    </w:p>
+    <w:p>
+      <w:pPr>
+        <w:pStyle w:val="NoSpacing"/>
+      </w:pPr>
+      <w:r>
+        <w:t xml:space="preserve">* Create a table that highlights the bottom 5 performing schools based on Overall Passing Rate. Include </w:t>
+      </w:r>
+      <w:proofErr w:type="gramStart"/>
+      <w:r>
+        <w:t>all of</w:t>
+      </w:r>
+      <w:proofErr w:type="gramEnd"/>
+      <w:r>
+        <w:t xml:space="preserve"> the same metrics as above.</w:t>
+      </w:r>
+    </w:p>
+    <w:p>
+      <w:pPr>
+        <w:pStyle w:val="NoSpacing"/>
+      </w:pPr>
+    </w:p>
+    <w:p>
+      <w:pPr>
+        <w:pStyle w:val="NoSpacing"/>
+        <w:numPr>
+          <w:ilvl w:val="0"/>
+          <w:numId w:val="1"/>
+        </w:numPr>
+      </w:pPr>
+      <w:r>
+        <w:rPr>
+          <w:highlight w:val="yellow"/>
+        </w:rPr>
+        <w:t>### Math Scores by Grade**</w:t>
+      </w:r>
+    </w:p>
+    <w:p>
+      <w:pPr>
+        <w:pStyle w:val="NoSpacing"/>
+      </w:pPr>
+    </w:p>
+    <w:p>
+      <w:pPr>
+        <w:pStyle w:val="NoSpacing"/>
+      </w:pPr>
+      <w:r>
+        <w:t>* Create a table that lists the average Math Score for students of each grade level (9th, 10th, 11th, 12th) at each school.</w:t>
+      </w:r>
+    </w:p>
+    <w:p>
+      <w:pPr>
+        <w:pStyle w:val="NoSpacing"/>
+      </w:pPr>
+    </w:p>
+    <w:p>
+      <w:pPr>
+        <w:pStyle w:val="NoSpacing"/>
+        <w:numPr>
+          <w:ilvl w:val="0"/>
+          <w:numId w:val="1"/>
+        </w:numPr>
+      </w:pPr>
+      <w:r>
+        <w:rPr>
+          <w:highlight w:val="yellow"/>
+        </w:rPr>
+        <w:t>### Reading Scores by Grade</w:t>
+      </w:r>
+    </w:p>
+    <w:p>
+      <w:pPr>
+        <w:pStyle w:val="NoSpacing"/>
+      </w:pPr>
+    </w:p>
+    <w:p>
+      <w:pPr>
+        <w:pStyle w:val="NoSpacing"/>
+      </w:pPr>
+      <w:r>
+        <w:t>* Create a table that lists the average Reading Score for students of each grade level (9th, 10th, 11th, 12th) at each school.</w:t>
+      </w:r>
+    </w:p>
+    <w:p>
+      <w:pPr>
+        <w:pStyle w:val="NoSpacing"/>
+      </w:pPr>
+    </w:p>
+    <w:p>
+      <w:pPr>
+        <w:pStyle w:val="NoSpacing"/>
+        <w:numPr>
+          <w:ilvl w:val="0"/>
+          <w:numId w:val="1"/>
+        </w:numPr>
+      </w:pPr>
+      <w:r>
+        <w:rPr>
+          <w:highlight w:val="yellow"/>
+        </w:rPr>
+        <w:t>### Scores by School Spending</w:t>
+      </w:r>
+    </w:p>
+    <w:p>
+      <w:pPr>
+        <w:pStyle w:val="NoSpacing"/>
+      </w:pPr>
+    </w:p>
+    <w:p>
+      <w:pPr>
+        <w:pStyle w:val="NoSpacing"/>
+      </w:pPr>
+      <w:r>
+        <w:t>* Create a table that breaks down school performances based on average Spending Ranges (Per Student). Use 4 reasonable bins to group school spending. Include in the table each of the following:</w:t>
+      </w:r>
+    </w:p>
+    <w:p>
+      <w:pPr>
+        <w:pStyle w:val="NoSpacing"/>
+      </w:pPr>
+      <w:r>
+        <w:t xml:space="preserve">  * Average Math Score</w:t>
+      </w:r>
+    </w:p>
+    <w:p>
+      <w:pPr>
+        <w:pStyle w:val="NoSpacing"/>
+      </w:pPr>
+      <w:r>
+        <w:t xml:space="preserve">  * Average Reading Score</w:t>
+      </w:r>
+    </w:p>
+    <w:p>
+      <w:pPr>
+        <w:pStyle w:val="NoSpacing"/>
+      </w:pPr>
+      <w:r>
+        <w:t xml:space="preserve">  * % Passing Math</w:t>
+      </w:r>
+    </w:p>
+    <w:p>
+      <w:pPr>
+        <w:pStyle w:val="NoSpacing"/>
+      </w:pPr>
+      <w:r>
+        <w:t xml:space="preserve">  * % Passing Reading</w:t>
+      </w:r>
+    </w:p>
+    <w:p>
+      <w:pPr>
+        <w:pStyle w:val="NoSpacing"/>
+      </w:pPr>
+      <w:r>
+        <w:t xml:space="preserve">  * Overall Passing Rate (Average of the above two)</w:t>
+      </w:r>
+    </w:p>
+    <w:p>
+      <w:pPr>
+        <w:pStyle w:val="NoSpacing"/>
+      </w:pPr>
+    </w:p>
+    <w:p>
+      <w:pPr>
+        <w:pStyle w:val="NoSpacing"/>
+        <w:numPr>
+          <w:ilvl w:val="0"/>
+          <w:numId w:val="1"/>
+        </w:numPr>
+      </w:pPr>
+      <w:r>
+        <w:rPr>
+          <w:highlight w:val="yellow"/>
+        </w:rPr>
+        <w:t>### Scores by School Size</w:t>
+      </w:r>
+    </w:p>
+    <w:p>
+      <w:pPr>
+        <w:pStyle w:val="NoSpacing"/>
+      </w:pPr>
+    </w:p>
+    <w:p>
+      <w:pPr>
+        <w:pStyle w:val="NoSpacing"/>
+      </w:pPr>
+      <w:r>
+        <w:t>* Repeat the above breakdown, but this time group schools based on a reasonable approximation of school size (Small, Medium, Large).</w:t>
+      </w:r>
+    </w:p>
+    <w:p>
+      <w:pPr>
+        <w:pStyle w:val="NoSpacing"/>
+      </w:pPr>
+    </w:p>
+    <w:p>
+      <w:pPr>
+        <w:pStyle w:val="NoSpacing"/>
+      </w:pPr>
       <w:bookmarkStart w:id="0" w:name="_GoBack"/>
       <w:bookmarkEnd w:id="0"/>
-    </w:p>
-    <w:p>
-      <w:pPr>
-        <w:pStyle w:val="NoSpacing"/>
-      </w:pPr>
-      <w:r>
-        <w:lastRenderedPageBreak/>
-        <w:t xml:space="preserve">  * Total School Budget</w:t>
-      </w:r>
-    </w:p>
-    <w:p>
-      <w:pPr>
-        <w:pStyle w:val="NoSpacing"/>
-      </w:pPr>
-      <w:r>
-        <w:t xml:space="preserve">  * Per Student Budget</w:t>
-      </w:r>
-    </w:p>
-    <w:p>
-      <w:pPr>
-        <w:pStyle w:val="NoSpacing"/>
-      </w:pPr>
-      <w:r>
-        <w:t xml:space="preserve">  * Average Math Score</w:t>
-      </w:r>
-    </w:p>
-    <w:p>
-      <w:pPr>
-        <w:pStyle w:val="NoSpacing"/>
-      </w:pPr>
-      <w:r>
-        <w:t xml:space="preserve">  * Average Reading Score</w:t>
-      </w:r>
-    </w:p>
-    <w:p>
-      <w:pPr>
-        <w:pStyle w:val="NoSpacing"/>
-      </w:pPr>
-      <w:r>
-        <w:t xml:space="preserve">  * % Passing Math</w:t>
-      </w:r>
-    </w:p>
-    <w:p>
-      <w:pPr>
-        <w:pStyle w:val="NoSpacing"/>
-      </w:pPr>
-      <w:r>
-        <w:t xml:space="preserve">  * % Passing Reading</w:t>
-      </w:r>
-    </w:p>
-    <w:p>
-      <w:pPr>
-        <w:pStyle w:val="NoSpacing"/>
-      </w:pPr>
-      <w:r>
-        <w:t xml:space="preserve">  * Overall Passing Rate (Average of the above two)</w:t>
-      </w:r>
-    </w:p>
-    <w:p>
-      <w:pPr>
-        <w:pStyle w:val="NoSpacing"/>
-      </w:pPr>
-    </w:p>
-    <w:p>
-      <w:pPr>
-        <w:pStyle w:val="NoSpacing"/>
-      </w:pPr>
-      <w:r>
-        <w:t>### Bottom Performing Schools (By Passing Rate)</w:t>
-      </w:r>
-    </w:p>
-    <w:p>
-      <w:pPr>
-        <w:pStyle w:val="NoSpacing"/>
-      </w:pPr>
-    </w:p>
-    <w:p>
-      <w:pPr>
-        <w:pStyle w:val="NoSpacing"/>
-      </w:pPr>
-      <w:r>
-        <w:t xml:space="preserve">* Create a table that highlights the bottom 5 performing schools based on Overall Passing Rate. Include </w:t>
-      </w:r>
-      <w:proofErr w:type="gramStart"/>
-      <w:r>
-        <w:t>all of</w:t>
-      </w:r>
-      <w:proofErr w:type="gramEnd"/>
-      <w:r>
-        <w:t xml:space="preserve"> the same metrics as above.</w:t>
-      </w:r>
-    </w:p>
-    <w:p>
-      <w:pPr>
-        <w:pStyle w:val="NoSpacing"/>
-      </w:pPr>
-    </w:p>
-    <w:p>
-      <w:pPr>
-        <w:pStyle w:val="NoSpacing"/>
-      </w:pPr>
-      <w:r>
-        <w:t>### Math Scores by Grade**</w:t>
-      </w:r>
-    </w:p>
-    <w:p>
-      <w:pPr>
-        <w:pStyle w:val="NoSpacing"/>
-      </w:pPr>
-    </w:p>
-    <w:p>
-      <w:pPr>
-        <w:pStyle w:val="NoSpacing"/>
-      </w:pPr>
-      <w:r>
-        <w:t>* Create a table that lists the average Math Score for students of each grade level (9th, 10th, 11th, 12th) at each school.</w:t>
-      </w:r>
-    </w:p>
-    <w:p>
-      <w:pPr>
-        <w:pStyle w:val="NoSpacing"/>
-      </w:pPr>
-    </w:p>
-    <w:p>
-      <w:pPr>
-        <w:pStyle w:val="NoSpacing"/>
-      </w:pPr>
-      <w:r>
-        <w:t>### Reading Scores by Grade</w:t>
-      </w:r>
-    </w:p>
-    <w:p>
-      <w:pPr>
-        <w:pStyle w:val="NoSpacing"/>
-      </w:pPr>
-    </w:p>
-    <w:p>
-      <w:pPr>
-        <w:pStyle w:val="NoSpacing"/>
-      </w:pPr>
-      <w:r>
-        <w:t>* Create a table that lists the average Reading Score for students of each grade level (9th, 10th, 11th, 12th) at each school.</w:t>
-      </w:r>
-    </w:p>
-    <w:p>
-      <w:pPr>
-        <w:pStyle w:val="NoSpacing"/>
-      </w:pPr>
-    </w:p>
-    <w:p>
-      <w:pPr>
-        <w:pStyle w:val="NoSpacing"/>
-      </w:pPr>
-      <w:r>
-        <w:t>### Scores by School Spending</w:t>
-      </w:r>
-    </w:p>
-    <w:p>
-      <w:pPr>
-        <w:pStyle w:val="NoSpacing"/>
-      </w:pPr>
-    </w:p>
-    <w:p>
-      <w:pPr>
-        <w:pStyle w:val="NoSpacing"/>
-      </w:pPr>
-      <w:r>
-        <w:t>* Create a table that breaks down school performances based on average Spending Ranges (Per Student). Use 4 reasonable bins to group school spending. Include in the table each of the following:</w:t>
-      </w:r>
-    </w:p>
-    <w:p>
-      <w:pPr>
-        <w:pStyle w:val="NoSpacing"/>
-      </w:pPr>
-      <w:r>
-        <w:t xml:space="preserve">  * Average Math Score</w:t>
-      </w:r>
-    </w:p>
-    <w:p>
-      <w:pPr>
-        <w:pStyle w:val="NoSpacing"/>
-      </w:pPr>
-      <w:r>
-        <w:t xml:space="preserve">  * Average Reading Score</w:t>
-      </w:r>
-    </w:p>
-    <w:p>
-      <w:pPr>
-        <w:pStyle w:val="NoSpacing"/>
-      </w:pPr>
-      <w:r>
-        <w:t xml:space="preserve">  * % Passing Math</w:t>
-      </w:r>
-    </w:p>
-    <w:p>
-      <w:pPr>
-        <w:pStyle w:val="NoSpacing"/>
-      </w:pPr>
-      <w:r>
-        <w:t xml:space="preserve">  * % Passing Reading</w:t>
-      </w:r>
-    </w:p>
-    <w:p>
-      <w:pPr>
-        <w:pStyle w:val="NoSpacing"/>
-      </w:pPr>
-      <w:r>
-        <w:t xml:space="preserve">  * Overall Passing Rate (Average of the above two)</w:t>
-      </w:r>
-    </w:p>
-    <w:p>
-      <w:pPr>
-        <w:pStyle w:val="NoSpacing"/>
-      </w:pPr>
-    </w:p>
-    <w:p>
-      <w:pPr>
-        <w:pStyle w:val="NoSpacing"/>
-      </w:pPr>
-      <w:r>
-        <w:t>### Scores by School Size</w:t>
-      </w:r>
-    </w:p>
-    <w:p>
-      <w:pPr>
-        <w:pStyle w:val="NoSpacing"/>
-      </w:pPr>
-    </w:p>
-    <w:p>
-      <w:pPr>
-        <w:pStyle w:val="NoSpacing"/>
-      </w:pPr>
-      <w:r>
-        <w:t>* Repeat the above breakdown, but this time group schools based on a reasonable approximation of school size (Small, Medium, Large).</w:t>
-      </w:r>
-    </w:p>
-    <w:p>
-      <w:pPr>
-        <w:pStyle w:val="NoSpacing"/>
-      </w:pPr>
-    </w:p>
-    <w:p>
-      <w:pPr>
-        <w:pStyle w:val="NoSpacing"/>
-      </w:pPr>
-      <w:r>
+      <w:r>
+        <w:rPr>
+          <w:highlight w:val="yellow"/>
+        </w:rPr>
         <w:t>### Scores by School Type</w:t>
       </w:r>
     </w:p>
@@ -1343,8 +1407,14 @@
     <w:p>
       <w:pPr>
         <w:pStyle w:val="NoSpacing"/>
-      </w:pPr>
-      <w:r>
+        <w:rPr>
+          <w:u w:val="single"/>
+        </w:rPr>
+      </w:pPr>
+      <w:r>
+        <w:rPr>
+          <w:u w:val="single"/>
+        </w:rPr>
         <w:lastRenderedPageBreak/>
         <w:t>* You must include an exported markdown version of your Notebook called  `README.md` in your GitHub repository.</w:t>
       </w:r>
@@ -1352,8 +1422,14 @@
     <w:p>
       <w:pPr>
         <w:pStyle w:val="NoSpacing"/>
-      </w:pPr>
-      <w:r>
+        <w:rPr>
+          <w:u w:val="single"/>
+        </w:rPr>
+      </w:pPr>
+      <w:r>
+        <w:rPr>
+          <w:u w:val="single"/>
+        </w:rPr>
         <w:t>* You must include a written description of three observable trends based on the data.</w:t>
       </w:r>
     </w:p>
@@ -1534,6 +1610,100 @@
     </w:sectPr>
   </w:body>
 </w:document>
+</file>
+
+<file path=word/numbering.xml><?xml version="1.0" encoding="utf-8"?>
+<w:numbering xmlns:wpc="http://schemas.microsoft.com/office/word/2010/wordprocessingCanvas" xmlns:cx="http://schemas.microsoft.com/office/drawing/2014/chartex" xmlns:cx1="http://schemas.microsoft.com/office/drawing/2015/9/8/chartex" xmlns:cx2="http://schemas.microsoft.com/office/drawing/2015/10/21/chartex" xmlns:cx3="http://schemas.microsoft.com/office/drawing/2016/5/9/chartex" xmlns:cx4="http://schemas.microsoft.com/office/drawing/2016/5/10/chartex" xmlns:cx5="http://schemas.microsoft.com/office/drawing/2016/5/11/chartex" xmlns:cx6="http://schemas.microsoft.com/office/drawing/2016/5/12/chartex" xmlns:cx7="http://schemas.microsoft.com/office/drawing/2016/5/13/chartex" xmlns:cx8="http://schemas.microsoft.com/office/drawing/2016/5/14/chartex" xmlns:mc="http://schemas.openxmlformats.org/markup-compatibility/2006" xmlns:aink="http://schemas.microsoft.com/office/drawing/2016/ink" xmlns:am3d="http://schemas.microsoft.com/office/drawing/2017/model3d" xmlns:o="urn:schemas-microsoft-com:office:office" xmlns:r="http://schemas.openxmlformats.org/officeDocument/2006/relationships" xmlns:m="http://schemas.openxmlformats.org/officeDocument/2006/math" xmlns:v="urn:schemas-microsoft-com:vml" xmlns:wp14="http://schemas.microsoft.com/office/word/2010/wordprocessingDrawing" xmlns:wp="http://schemas.openxmlformats.org/drawingml/2006/wordprocessingDrawing" xmlns:w10="urn:schemas-microsoft-com:office:word" xmlns:w="http://schemas.openxmlformats.org/wordprocessingml/2006/main" xmlns:w14="http://schemas.microsoft.com/office/word/2010/wordml" xmlns:w15="http://schemas.microsoft.com/office/word/2012/wordml" xmlns:w16cid="http://schemas.microsoft.com/office/word/2016/wordml/cid" xmlns:w16se="http://schemas.microsoft.com/office/word/2015/wordml/symex" xmlns:wpg="http://schemas.microsoft.com/office/word/2010/wordprocessingGroup" xmlns:wpi="http://schemas.microsoft.com/office/word/2010/wordprocessingInk" xmlns:wne="http://schemas.microsoft.com/office/word/2006/wordml" xmlns:wps="http://schemas.microsoft.com/office/word/2010/wordprocessingShape" mc:Ignorable="w14 w15 w16se w16cid wp14">
+  <w:abstractNum w:abstractNumId="0" w15:restartNumberingAfterBreak="0">
+    <w:nsid w:val="5B9E7910"/>
+    <w:multiLevelType w:val="hybridMultilevel"/>
+    <w:tmpl w:val="486A9620"/>
+    <w:lvl w:ilvl="0" w:tplc="0409000F">
+      <w:start w:val="1"/>
+      <w:numFmt w:val="decimal"/>
+      <w:lvlText w:val="%1."/>
+      <w:lvlJc w:val="left"/>
+      <w:pPr>
+        <w:ind w:left="360" w:hanging="360"/>
+      </w:pPr>
+    </w:lvl>
+    <w:lvl w:ilvl="1" w:tplc="04090019" w:tentative="1">
+      <w:start w:val="1"/>
+      <w:numFmt w:val="lowerLetter"/>
+      <w:lvlText w:val="%2."/>
+      <w:lvlJc w:val="left"/>
+      <w:pPr>
+        <w:ind w:left="1080" w:hanging="360"/>
+      </w:pPr>
+    </w:lvl>
+    <w:lvl w:ilvl="2" w:tplc="0409001B" w:tentative="1">
+      <w:start w:val="1"/>
+      <w:numFmt w:val="lowerRoman"/>
+      <w:lvlText w:val="%3."/>
+      <w:lvlJc w:val="right"/>
+      <w:pPr>
+        <w:ind w:left="1800" w:hanging="180"/>
+      </w:pPr>
+    </w:lvl>
+    <w:lvl w:ilvl="3" w:tplc="0409000F" w:tentative="1">
+      <w:start w:val="1"/>
+      <w:numFmt w:val="decimal"/>
+      <w:lvlText w:val="%4."/>
+      <w:lvlJc w:val="left"/>
+      <w:pPr>
+        <w:ind w:left="2520" w:hanging="360"/>
+      </w:pPr>
+    </w:lvl>
+    <w:lvl w:ilvl="4" w:tplc="04090019" w:tentative="1">
+      <w:start w:val="1"/>
+      <w:numFmt w:val="lowerLetter"/>
+      <w:lvlText w:val="%5."/>
+      <w:lvlJc w:val="left"/>
+      <w:pPr>
+        <w:ind w:left="3240" w:hanging="360"/>
+      </w:pPr>
+    </w:lvl>
+    <w:lvl w:ilvl="5" w:tplc="0409001B" w:tentative="1">
+      <w:start w:val="1"/>
+      <w:numFmt w:val="lowerRoman"/>
+      <w:lvlText w:val="%6."/>
+      <w:lvlJc w:val="right"/>
+      <w:pPr>
+        <w:ind w:left="3960" w:hanging="180"/>
+      </w:pPr>
+    </w:lvl>
+    <w:lvl w:ilvl="6" w:tplc="0409000F" w:tentative="1">
+      <w:start w:val="1"/>
+      <w:numFmt w:val="decimal"/>
+      <w:lvlText w:val="%7."/>
+      <w:lvlJc w:val="left"/>
+      <w:pPr>
+        <w:ind w:left="4680" w:hanging="360"/>
+      </w:pPr>
+    </w:lvl>
+    <w:lvl w:ilvl="7" w:tplc="04090019" w:tentative="1">
+      <w:start w:val="1"/>
+      <w:numFmt w:val="lowerLetter"/>
+      <w:lvlText w:val="%8."/>
+      <w:lvlJc w:val="left"/>
+      <w:pPr>
+        <w:ind w:left="5400" w:hanging="360"/>
+      </w:pPr>
+    </w:lvl>
+    <w:lvl w:ilvl="8" w:tplc="0409001B" w:tentative="1">
+      <w:start w:val="1"/>
+      <w:numFmt w:val="lowerRoman"/>
+      <w:lvlText w:val="%9."/>
+      <w:lvlJc w:val="right"/>
+      <w:pPr>
+        <w:ind w:left="6120" w:hanging="180"/>
+      </w:pPr>
+    </w:lvl>
+  </w:abstractNum>
+  <w:num w:numId="1">
+    <w:abstractNumId w:val="0"/>
+  </w:num>
+</w:numbering>
 </file>
 
 <file path=word/styles.xml><?xml version="1.0" encoding="utf-8"?>

</xml_diff>